<commit_message>
Conducted Data Processing for Q2
I conducted data processing on Q2 where I stored the 20 best degrees and test errors in csv files and updated the best average degree and test error into the report.
</commit_message>
<xml_diff>
--- a/section-1-report.docx
+++ b/section-1-report.docx
@@ -480,14 +480,847 @@
     </w:p>
     <w:p>
       <w:r>
-        <w:t>The average test error is:  0.102</w:t>
-      </w:r>
-    </w:p>
-    <w:p>
-      <w:r>
-        <w:t>The average best degree is:  3.75</w:t>
-      </w:r>
-    </w:p>
+        <w:t>The average test error is:  0.10</w:t>
+      </w:r>
+      <w:r>
+        <w:t>2</w:t>
+      </w:r>
+    </w:p>
+    <w:p>
+      <w:r>
+        <w:t>The test error standard deviation is:  0.0</w:t>
+      </w:r>
+      <w:r>
+        <w:t>190</w:t>
+      </w:r>
+    </w:p>
+    <w:p>
+      <w:r>
+        <w:t>The average best degree is:  3.45</w:t>
+      </w:r>
+    </w:p>
+    <w:p>
+      <w:r>
+        <w:t>The best degree standard deviation is:  0.80</w:t>
+      </w:r>
+      <w:r>
+        <w:t>5</w:t>
+      </w:r>
+    </w:p>
+    <w:p>
+      <w:pPr>
+        <w:shd w:val="clear" w:color="auto" w:fill="F5F5F5"/>
+        <w:spacing w:after="0" w:line="285" w:lineRule="atLeast"/>
+        <w:rPr>
+          <w:rFonts w:ascii="Consolas" w:eastAsia="Times New Roman" w:hAnsi="Consolas" w:cs="Times New Roman"/>
+          <w:color w:val="333333"/>
+          <w:sz w:val="21"/>
+          <w:szCs w:val="21"/>
+        </w:rPr>
+      </w:pPr>
+      <w:r>
+        <w:rPr>
+          <w:rFonts w:ascii="Consolas" w:eastAsia="Times New Roman" w:hAnsi="Consolas" w:cs="Times New Roman"/>
+          <w:color w:val="333333"/>
+          <w:sz w:val="21"/>
+          <w:szCs w:val="21"/>
+        </w:rPr>
+        <w:t>Degree, Test Error</w:t>
+      </w:r>
+    </w:p>
+    <w:p>
+      <w:pPr>
+        <w:shd w:val="clear" w:color="auto" w:fill="F5F5F5"/>
+        <w:spacing w:after="0" w:line="285" w:lineRule="atLeast"/>
+        <w:rPr>
+          <w:rFonts w:ascii="Consolas" w:eastAsia="Times New Roman" w:hAnsi="Consolas" w:cs="Times New Roman"/>
+          <w:color w:val="333333"/>
+          <w:sz w:val="21"/>
+          <w:szCs w:val="21"/>
+        </w:rPr>
+      </w:pPr>
+      <w:r>
+        <w:rPr>
+          <w:rFonts w:ascii="Consolas" w:eastAsia="Times New Roman" w:hAnsi="Consolas" w:cs="Times New Roman"/>
+          <w:color w:val="333333"/>
+          <w:sz w:val="21"/>
+          <w:szCs w:val="21"/>
+        </w:rPr>
+        <w:t>0,</w:t>
+      </w:r>
+      <w:r>
+        <w:rPr>
+          <w:rFonts w:ascii="Consolas" w:eastAsia="Times New Roman" w:hAnsi="Consolas" w:cs="Times New Roman"/>
+          <w:color w:val="333333"/>
+          <w:sz w:val="21"/>
+          <w:szCs w:val="21"/>
+        </w:rPr>
+        <w:t xml:space="preserve"> </w:t>
+      </w:r>
+      <w:r>
+        <w:rPr>
+          <w:rFonts w:ascii="Consolas" w:eastAsia="Times New Roman" w:hAnsi="Consolas" w:cs="Times New Roman"/>
+          <w:color w:val="333333"/>
+          <w:sz w:val="21"/>
+          <w:szCs w:val="21"/>
+        </w:rPr>
+        <w:t>0.10256410256410253</w:t>
+      </w:r>
+    </w:p>
+    <w:p>
+      <w:pPr>
+        <w:shd w:val="clear" w:color="auto" w:fill="F5F5F5"/>
+        <w:spacing w:after="0" w:line="285" w:lineRule="atLeast"/>
+        <w:rPr>
+          <w:rFonts w:ascii="Consolas" w:eastAsia="Times New Roman" w:hAnsi="Consolas" w:cs="Times New Roman"/>
+          <w:color w:val="333333"/>
+          <w:sz w:val="21"/>
+          <w:szCs w:val="21"/>
+        </w:rPr>
+      </w:pPr>
+      <w:r>
+        <w:rPr>
+          <w:rFonts w:ascii="Consolas" w:eastAsia="Times New Roman" w:hAnsi="Consolas" w:cs="Times New Roman"/>
+          <w:color w:val="333333"/>
+          <w:sz w:val="21"/>
+          <w:szCs w:val="21"/>
+        </w:rPr>
+        <w:t>1,</w:t>
+      </w:r>
+      <w:r>
+        <w:rPr>
+          <w:rFonts w:ascii="Consolas" w:eastAsia="Times New Roman" w:hAnsi="Consolas" w:cs="Times New Roman"/>
+          <w:color w:val="333333"/>
+          <w:sz w:val="21"/>
+          <w:szCs w:val="21"/>
+        </w:rPr>
+        <w:t xml:space="preserve"> </w:t>
+      </w:r>
+      <w:r>
+        <w:rPr>
+          <w:rFonts w:ascii="Consolas" w:eastAsia="Times New Roman" w:hAnsi="Consolas" w:cs="Times New Roman"/>
+          <w:color w:val="333333"/>
+          <w:sz w:val="21"/>
+          <w:szCs w:val="21"/>
+        </w:rPr>
+        <w:t>0.1282051282051282</w:t>
+      </w:r>
+    </w:p>
+    <w:p>
+      <w:pPr>
+        <w:shd w:val="clear" w:color="auto" w:fill="F5F5F5"/>
+        <w:spacing w:after="0" w:line="285" w:lineRule="atLeast"/>
+        <w:rPr>
+          <w:rFonts w:ascii="Consolas" w:eastAsia="Times New Roman" w:hAnsi="Consolas" w:cs="Times New Roman"/>
+          <w:color w:val="333333"/>
+          <w:sz w:val="21"/>
+          <w:szCs w:val="21"/>
+        </w:rPr>
+      </w:pPr>
+      <w:r>
+        <w:rPr>
+          <w:rFonts w:ascii="Consolas" w:eastAsia="Times New Roman" w:hAnsi="Consolas" w:cs="Times New Roman"/>
+          <w:color w:val="333333"/>
+          <w:sz w:val="21"/>
+          <w:szCs w:val="21"/>
+        </w:rPr>
+        <w:t>2,</w:t>
+      </w:r>
+      <w:r>
+        <w:rPr>
+          <w:rFonts w:ascii="Consolas" w:eastAsia="Times New Roman" w:hAnsi="Consolas" w:cs="Times New Roman"/>
+          <w:color w:val="333333"/>
+          <w:sz w:val="21"/>
+          <w:szCs w:val="21"/>
+        </w:rPr>
+        <w:t xml:space="preserve"> </w:t>
+      </w:r>
+      <w:r>
+        <w:rPr>
+          <w:rFonts w:ascii="Consolas" w:eastAsia="Times New Roman" w:hAnsi="Consolas" w:cs="Times New Roman"/>
+          <w:color w:val="333333"/>
+          <w:sz w:val="21"/>
+          <w:szCs w:val="21"/>
+        </w:rPr>
+        <w:t>0.08333333333333337</w:t>
+      </w:r>
+    </w:p>
+    <w:p>
+      <w:pPr>
+        <w:shd w:val="clear" w:color="auto" w:fill="F5F5F5"/>
+        <w:spacing w:after="0" w:line="285" w:lineRule="atLeast"/>
+        <w:rPr>
+          <w:rFonts w:ascii="Consolas" w:eastAsia="Times New Roman" w:hAnsi="Consolas" w:cs="Times New Roman"/>
+          <w:color w:val="333333"/>
+          <w:sz w:val="21"/>
+          <w:szCs w:val="21"/>
+        </w:rPr>
+      </w:pPr>
+      <w:r>
+        <w:rPr>
+          <w:rFonts w:ascii="Consolas" w:eastAsia="Times New Roman" w:hAnsi="Consolas" w:cs="Times New Roman"/>
+          <w:color w:val="333333"/>
+          <w:sz w:val="21"/>
+          <w:szCs w:val="21"/>
+        </w:rPr>
+        <w:t>3,</w:t>
+      </w:r>
+      <w:r>
+        <w:rPr>
+          <w:rFonts w:ascii="Consolas" w:eastAsia="Times New Roman" w:hAnsi="Consolas" w:cs="Times New Roman"/>
+          <w:color w:val="333333"/>
+          <w:sz w:val="21"/>
+          <w:szCs w:val="21"/>
+        </w:rPr>
+        <w:t xml:space="preserve"> </w:t>
+      </w:r>
+      <w:r>
+        <w:rPr>
+          <w:rFonts w:ascii="Consolas" w:eastAsia="Times New Roman" w:hAnsi="Consolas" w:cs="Times New Roman"/>
+          <w:color w:val="333333"/>
+          <w:sz w:val="21"/>
+          <w:szCs w:val="21"/>
+        </w:rPr>
+        <w:t>0.10897435897435892</w:t>
+      </w:r>
+    </w:p>
+    <w:p>
+      <w:pPr>
+        <w:shd w:val="clear" w:color="auto" w:fill="F5F5F5"/>
+        <w:spacing w:after="0" w:line="285" w:lineRule="atLeast"/>
+        <w:rPr>
+          <w:rFonts w:ascii="Consolas" w:eastAsia="Times New Roman" w:hAnsi="Consolas" w:cs="Times New Roman"/>
+          <w:color w:val="333333"/>
+          <w:sz w:val="21"/>
+          <w:szCs w:val="21"/>
+        </w:rPr>
+      </w:pPr>
+      <w:r>
+        <w:rPr>
+          <w:rFonts w:ascii="Consolas" w:eastAsia="Times New Roman" w:hAnsi="Consolas" w:cs="Times New Roman"/>
+          <w:color w:val="333333"/>
+          <w:sz w:val="21"/>
+          <w:szCs w:val="21"/>
+        </w:rPr>
+        <w:t>4,</w:t>
+      </w:r>
+      <w:r>
+        <w:rPr>
+          <w:rFonts w:ascii="Consolas" w:eastAsia="Times New Roman" w:hAnsi="Consolas" w:cs="Times New Roman"/>
+          <w:color w:val="333333"/>
+          <w:sz w:val="21"/>
+          <w:szCs w:val="21"/>
+        </w:rPr>
+        <w:t xml:space="preserve"> </w:t>
+      </w:r>
+      <w:r>
+        <w:rPr>
+          <w:rFonts w:ascii="Consolas" w:eastAsia="Times New Roman" w:hAnsi="Consolas" w:cs="Times New Roman"/>
+          <w:color w:val="333333"/>
+          <w:sz w:val="21"/>
+          <w:szCs w:val="21"/>
+        </w:rPr>
+        <w:t>0.08012820512820518</w:t>
+      </w:r>
+    </w:p>
+    <w:p>
+      <w:pPr>
+        <w:shd w:val="clear" w:color="auto" w:fill="F5F5F5"/>
+        <w:spacing w:after="0" w:line="285" w:lineRule="atLeast"/>
+        <w:rPr>
+          <w:rFonts w:ascii="Consolas" w:eastAsia="Times New Roman" w:hAnsi="Consolas" w:cs="Times New Roman"/>
+          <w:color w:val="333333"/>
+          <w:sz w:val="21"/>
+          <w:szCs w:val="21"/>
+        </w:rPr>
+      </w:pPr>
+      <w:r>
+        <w:rPr>
+          <w:rFonts w:ascii="Consolas" w:eastAsia="Times New Roman" w:hAnsi="Consolas" w:cs="Times New Roman"/>
+          <w:color w:val="333333"/>
+          <w:sz w:val="21"/>
+          <w:szCs w:val="21"/>
+        </w:rPr>
+        <w:t>5,</w:t>
+      </w:r>
+      <w:r>
+        <w:rPr>
+          <w:rFonts w:ascii="Consolas" w:eastAsia="Times New Roman" w:hAnsi="Consolas" w:cs="Times New Roman"/>
+          <w:color w:val="333333"/>
+          <w:sz w:val="21"/>
+          <w:szCs w:val="21"/>
+        </w:rPr>
+        <w:t xml:space="preserve"> </w:t>
+      </w:r>
+      <w:r>
+        <w:rPr>
+          <w:rFonts w:ascii="Consolas" w:eastAsia="Times New Roman" w:hAnsi="Consolas" w:cs="Times New Roman"/>
+          <w:color w:val="333333"/>
+          <w:sz w:val="21"/>
+          <w:szCs w:val="21"/>
+        </w:rPr>
+        <w:t>0.09294871794871795</w:t>
+      </w:r>
+    </w:p>
+    <w:p>
+      <w:pPr>
+        <w:shd w:val="clear" w:color="auto" w:fill="F5F5F5"/>
+        <w:spacing w:after="0" w:line="285" w:lineRule="atLeast"/>
+        <w:rPr>
+          <w:rFonts w:ascii="Consolas" w:eastAsia="Times New Roman" w:hAnsi="Consolas" w:cs="Times New Roman"/>
+          <w:color w:val="333333"/>
+          <w:sz w:val="21"/>
+          <w:szCs w:val="21"/>
+        </w:rPr>
+      </w:pPr>
+      <w:r>
+        <w:rPr>
+          <w:rFonts w:ascii="Consolas" w:eastAsia="Times New Roman" w:hAnsi="Consolas" w:cs="Times New Roman"/>
+          <w:color w:val="333333"/>
+          <w:sz w:val="21"/>
+          <w:szCs w:val="21"/>
+        </w:rPr>
+        <w:t>6,</w:t>
+      </w:r>
+      <w:r>
+        <w:rPr>
+          <w:rFonts w:ascii="Consolas" w:eastAsia="Times New Roman" w:hAnsi="Consolas" w:cs="Times New Roman"/>
+          <w:color w:val="333333"/>
+          <w:sz w:val="21"/>
+          <w:szCs w:val="21"/>
+        </w:rPr>
+        <w:t xml:space="preserve"> </w:t>
+      </w:r>
+      <w:r>
+        <w:rPr>
+          <w:rFonts w:ascii="Consolas" w:eastAsia="Times New Roman" w:hAnsi="Consolas" w:cs="Times New Roman"/>
+          <w:color w:val="333333"/>
+          <w:sz w:val="21"/>
+          <w:szCs w:val="21"/>
+        </w:rPr>
+        <w:t>0.09294871794871795</w:t>
+      </w:r>
+    </w:p>
+    <w:p>
+      <w:pPr>
+        <w:shd w:val="clear" w:color="auto" w:fill="F5F5F5"/>
+        <w:spacing w:after="0" w:line="285" w:lineRule="atLeast"/>
+        <w:rPr>
+          <w:rFonts w:ascii="Consolas" w:eastAsia="Times New Roman" w:hAnsi="Consolas" w:cs="Times New Roman"/>
+          <w:color w:val="333333"/>
+          <w:sz w:val="21"/>
+          <w:szCs w:val="21"/>
+        </w:rPr>
+      </w:pPr>
+      <w:r>
+        <w:rPr>
+          <w:rFonts w:ascii="Consolas" w:eastAsia="Times New Roman" w:hAnsi="Consolas" w:cs="Times New Roman"/>
+          <w:color w:val="333333"/>
+          <w:sz w:val="21"/>
+          <w:szCs w:val="21"/>
+        </w:rPr>
+        <w:t>7,</w:t>
+      </w:r>
+      <w:r>
+        <w:rPr>
+          <w:rFonts w:ascii="Consolas" w:eastAsia="Times New Roman" w:hAnsi="Consolas" w:cs="Times New Roman"/>
+          <w:color w:val="333333"/>
+          <w:sz w:val="21"/>
+          <w:szCs w:val="21"/>
+        </w:rPr>
+        <w:t xml:space="preserve"> </w:t>
+      </w:r>
+      <w:r>
+        <w:rPr>
+          <w:rFonts w:ascii="Consolas" w:eastAsia="Times New Roman" w:hAnsi="Consolas" w:cs="Times New Roman"/>
+          <w:color w:val="333333"/>
+          <w:sz w:val="21"/>
+          <w:szCs w:val="21"/>
+        </w:rPr>
+        <w:t>0.11538461538461542</w:t>
+      </w:r>
+    </w:p>
+    <w:p>
+      <w:pPr>
+        <w:shd w:val="clear" w:color="auto" w:fill="F5F5F5"/>
+        <w:spacing w:after="0" w:line="285" w:lineRule="atLeast"/>
+        <w:rPr>
+          <w:rFonts w:ascii="Consolas" w:eastAsia="Times New Roman" w:hAnsi="Consolas" w:cs="Times New Roman"/>
+          <w:color w:val="333333"/>
+          <w:sz w:val="21"/>
+          <w:szCs w:val="21"/>
+        </w:rPr>
+      </w:pPr>
+      <w:r>
+        <w:rPr>
+          <w:rFonts w:ascii="Consolas" w:eastAsia="Times New Roman" w:hAnsi="Consolas" w:cs="Times New Roman"/>
+          <w:color w:val="333333"/>
+          <w:sz w:val="21"/>
+          <w:szCs w:val="21"/>
+        </w:rPr>
+        <w:t>8,</w:t>
+      </w:r>
+      <w:r>
+        <w:rPr>
+          <w:rFonts w:ascii="Consolas" w:eastAsia="Times New Roman" w:hAnsi="Consolas" w:cs="Times New Roman"/>
+          <w:color w:val="333333"/>
+          <w:sz w:val="21"/>
+          <w:szCs w:val="21"/>
+        </w:rPr>
+        <w:t xml:space="preserve"> </w:t>
+      </w:r>
+      <w:r>
+        <w:rPr>
+          <w:rFonts w:ascii="Consolas" w:eastAsia="Times New Roman" w:hAnsi="Consolas" w:cs="Times New Roman"/>
+          <w:color w:val="333333"/>
+          <w:sz w:val="21"/>
+          <w:szCs w:val="21"/>
+        </w:rPr>
+        <w:t>0.13782051282051277</w:t>
+      </w:r>
+    </w:p>
+    <w:p>
+      <w:pPr>
+        <w:shd w:val="clear" w:color="auto" w:fill="F5F5F5"/>
+        <w:spacing w:after="0" w:line="285" w:lineRule="atLeast"/>
+        <w:rPr>
+          <w:rFonts w:ascii="Consolas" w:eastAsia="Times New Roman" w:hAnsi="Consolas" w:cs="Times New Roman"/>
+          <w:color w:val="333333"/>
+          <w:sz w:val="21"/>
+          <w:szCs w:val="21"/>
+        </w:rPr>
+      </w:pPr>
+      <w:r>
+        <w:rPr>
+          <w:rFonts w:ascii="Consolas" w:eastAsia="Times New Roman" w:hAnsi="Consolas" w:cs="Times New Roman"/>
+          <w:color w:val="333333"/>
+          <w:sz w:val="21"/>
+          <w:szCs w:val="21"/>
+        </w:rPr>
+        <w:t>9,</w:t>
+      </w:r>
+      <w:r>
+        <w:rPr>
+          <w:rFonts w:ascii="Consolas" w:eastAsia="Times New Roman" w:hAnsi="Consolas" w:cs="Times New Roman"/>
+          <w:color w:val="333333"/>
+          <w:sz w:val="21"/>
+          <w:szCs w:val="21"/>
+        </w:rPr>
+        <w:t xml:space="preserve"> </w:t>
+      </w:r>
+      <w:r>
+        <w:rPr>
+          <w:rFonts w:ascii="Consolas" w:eastAsia="Times New Roman" w:hAnsi="Consolas" w:cs="Times New Roman"/>
+          <w:color w:val="333333"/>
+          <w:sz w:val="21"/>
+          <w:szCs w:val="21"/>
+        </w:rPr>
+        <w:t>0.07371794871794868</w:t>
+      </w:r>
+    </w:p>
+    <w:p>
+      <w:pPr>
+        <w:shd w:val="clear" w:color="auto" w:fill="F5F5F5"/>
+        <w:spacing w:after="0" w:line="285" w:lineRule="atLeast"/>
+        <w:rPr>
+          <w:rFonts w:ascii="Consolas" w:eastAsia="Times New Roman" w:hAnsi="Consolas" w:cs="Times New Roman"/>
+          <w:color w:val="333333"/>
+          <w:sz w:val="21"/>
+          <w:szCs w:val="21"/>
+        </w:rPr>
+      </w:pPr>
+      <w:r>
+        <w:rPr>
+          <w:rFonts w:ascii="Consolas" w:eastAsia="Times New Roman" w:hAnsi="Consolas" w:cs="Times New Roman"/>
+          <w:color w:val="333333"/>
+          <w:sz w:val="21"/>
+          <w:szCs w:val="21"/>
+        </w:rPr>
+        <w:t>10,</w:t>
+      </w:r>
+      <w:r>
+        <w:rPr>
+          <w:rFonts w:ascii="Consolas" w:eastAsia="Times New Roman" w:hAnsi="Consolas" w:cs="Times New Roman"/>
+          <w:color w:val="333333"/>
+          <w:sz w:val="21"/>
+          <w:szCs w:val="21"/>
+        </w:rPr>
+        <w:t xml:space="preserve"> </w:t>
+      </w:r>
+      <w:r>
+        <w:rPr>
+          <w:rFonts w:ascii="Consolas" w:eastAsia="Times New Roman" w:hAnsi="Consolas" w:cs="Times New Roman"/>
+          <w:color w:val="333333"/>
+          <w:sz w:val="21"/>
+          <w:szCs w:val="21"/>
+        </w:rPr>
+        <w:t>0.08653846153846156</w:t>
+      </w:r>
+    </w:p>
+    <w:p>
+      <w:pPr>
+        <w:shd w:val="clear" w:color="auto" w:fill="F5F5F5"/>
+        <w:spacing w:after="0" w:line="285" w:lineRule="atLeast"/>
+        <w:rPr>
+          <w:rFonts w:ascii="Consolas" w:eastAsia="Times New Roman" w:hAnsi="Consolas" w:cs="Times New Roman"/>
+          <w:color w:val="333333"/>
+          <w:sz w:val="21"/>
+          <w:szCs w:val="21"/>
+        </w:rPr>
+      </w:pPr>
+      <w:r>
+        <w:rPr>
+          <w:rFonts w:ascii="Consolas" w:eastAsia="Times New Roman" w:hAnsi="Consolas" w:cs="Times New Roman"/>
+          <w:color w:val="333333"/>
+          <w:sz w:val="21"/>
+          <w:szCs w:val="21"/>
+        </w:rPr>
+        <w:t>11,</w:t>
+      </w:r>
+      <w:r>
+        <w:rPr>
+          <w:rFonts w:ascii="Consolas" w:eastAsia="Times New Roman" w:hAnsi="Consolas" w:cs="Times New Roman"/>
+          <w:color w:val="333333"/>
+          <w:sz w:val="21"/>
+          <w:szCs w:val="21"/>
+        </w:rPr>
+        <w:t xml:space="preserve"> </w:t>
+      </w:r>
+      <w:r>
+        <w:rPr>
+          <w:rFonts w:ascii="Consolas" w:eastAsia="Times New Roman" w:hAnsi="Consolas" w:cs="Times New Roman"/>
+          <w:color w:val="333333"/>
+          <w:sz w:val="21"/>
+          <w:szCs w:val="21"/>
+        </w:rPr>
+        <w:t>0.09935897435897434</w:t>
+      </w:r>
+    </w:p>
+    <w:p>
+      <w:pPr>
+        <w:shd w:val="clear" w:color="auto" w:fill="F5F5F5"/>
+        <w:spacing w:after="0" w:line="285" w:lineRule="atLeast"/>
+        <w:rPr>
+          <w:rFonts w:ascii="Consolas" w:eastAsia="Times New Roman" w:hAnsi="Consolas" w:cs="Times New Roman"/>
+          <w:color w:val="333333"/>
+          <w:sz w:val="21"/>
+          <w:szCs w:val="21"/>
+        </w:rPr>
+      </w:pPr>
+      <w:r>
+        <w:rPr>
+          <w:rFonts w:ascii="Consolas" w:eastAsia="Times New Roman" w:hAnsi="Consolas" w:cs="Times New Roman"/>
+          <w:color w:val="333333"/>
+          <w:sz w:val="21"/>
+          <w:szCs w:val="21"/>
+        </w:rPr>
+        <w:t>12,</w:t>
+      </w:r>
+      <w:r>
+        <w:rPr>
+          <w:rFonts w:ascii="Consolas" w:eastAsia="Times New Roman" w:hAnsi="Consolas" w:cs="Times New Roman"/>
+          <w:color w:val="333333"/>
+          <w:sz w:val="21"/>
+          <w:szCs w:val="21"/>
+        </w:rPr>
+        <w:t xml:space="preserve"> </w:t>
+      </w:r>
+      <w:r>
+        <w:rPr>
+          <w:rFonts w:ascii="Consolas" w:eastAsia="Times New Roman" w:hAnsi="Consolas" w:cs="Times New Roman"/>
+          <w:color w:val="333333"/>
+          <w:sz w:val="21"/>
+          <w:szCs w:val="21"/>
+        </w:rPr>
+        <w:t>0.08653846153846156</w:t>
+      </w:r>
+    </w:p>
+    <w:p>
+      <w:pPr>
+        <w:shd w:val="clear" w:color="auto" w:fill="F5F5F5"/>
+        <w:spacing w:after="0" w:line="285" w:lineRule="atLeast"/>
+        <w:rPr>
+          <w:rFonts w:ascii="Consolas" w:eastAsia="Times New Roman" w:hAnsi="Consolas" w:cs="Times New Roman"/>
+          <w:color w:val="333333"/>
+          <w:sz w:val="21"/>
+          <w:szCs w:val="21"/>
+        </w:rPr>
+      </w:pPr>
+      <w:r>
+        <w:rPr>
+          <w:rFonts w:ascii="Consolas" w:eastAsia="Times New Roman" w:hAnsi="Consolas" w:cs="Times New Roman"/>
+          <w:color w:val="333333"/>
+          <w:sz w:val="21"/>
+          <w:szCs w:val="21"/>
+        </w:rPr>
+        <w:t>13,</w:t>
+      </w:r>
+      <w:r>
+        <w:rPr>
+          <w:rFonts w:ascii="Consolas" w:eastAsia="Times New Roman" w:hAnsi="Consolas" w:cs="Times New Roman"/>
+          <w:color w:val="333333"/>
+          <w:sz w:val="21"/>
+          <w:szCs w:val="21"/>
+        </w:rPr>
+        <w:t xml:space="preserve"> </w:t>
+      </w:r>
+      <w:r>
+        <w:rPr>
+          <w:rFonts w:ascii="Consolas" w:eastAsia="Times New Roman" w:hAnsi="Consolas" w:cs="Times New Roman"/>
+          <w:color w:val="333333"/>
+          <w:sz w:val="21"/>
+          <w:szCs w:val="21"/>
+        </w:rPr>
+        <w:t>0.13782051282051277</w:t>
+      </w:r>
+    </w:p>
+    <w:p>
+      <w:pPr>
+        <w:shd w:val="clear" w:color="auto" w:fill="F5F5F5"/>
+        <w:spacing w:after="0" w:line="285" w:lineRule="atLeast"/>
+        <w:rPr>
+          <w:rFonts w:ascii="Consolas" w:eastAsia="Times New Roman" w:hAnsi="Consolas" w:cs="Times New Roman"/>
+          <w:color w:val="333333"/>
+          <w:sz w:val="21"/>
+          <w:szCs w:val="21"/>
+        </w:rPr>
+      </w:pPr>
+      <w:r>
+        <w:rPr>
+          <w:rFonts w:ascii="Consolas" w:eastAsia="Times New Roman" w:hAnsi="Consolas" w:cs="Times New Roman"/>
+          <w:color w:val="333333"/>
+          <w:sz w:val="21"/>
+          <w:szCs w:val="21"/>
+        </w:rPr>
+        <w:t>14,</w:t>
+      </w:r>
+      <w:r>
+        <w:rPr>
+          <w:rFonts w:ascii="Consolas" w:eastAsia="Times New Roman" w:hAnsi="Consolas" w:cs="Times New Roman"/>
+          <w:color w:val="333333"/>
+          <w:sz w:val="21"/>
+          <w:szCs w:val="21"/>
+        </w:rPr>
+        <w:t xml:space="preserve"> </w:t>
+      </w:r>
+      <w:r>
+        <w:rPr>
+          <w:rFonts w:ascii="Consolas" w:eastAsia="Times New Roman" w:hAnsi="Consolas" w:cs="Times New Roman"/>
+          <w:color w:val="333333"/>
+          <w:sz w:val="21"/>
+          <w:szCs w:val="21"/>
+        </w:rPr>
+        <w:t>0.08974358974358976</w:t>
+      </w:r>
+    </w:p>
+    <w:p>
+      <w:pPr>
+        <w:shd w:val="clear" w:color="auto" w:fill="F5F5F5"/>
+        <w:spacing w:after="0" w:line="285" w:lineRule="atLeast"/>
+        <w:rPr>
+          <w:rFonts w:ascii="Consolas" w:eastAsia="Times New Roman" w:hAnsi="Consolas" w:cs="Times New Roman"/>
+          <w:color w:val="333333"/>
+          <w:sz w:val="21"/>
+          <w:szCs w:val="21"/>
+        </w:rPr>
+      </w:pPr>
+      <w:r>
+        <w:rPr>
+          <w:rFonts w:ascii="Consolas" w:eastAsia="Times New Roman" w:hAnsi="Consolas" w:cs="Times New Roman"/>
+          <w:color w:val="333333"/>
+          <w:sz w:val="21"/>
+          <w:szCs w:val="21"/>
+        </w:rPr>
+        <w:t>15,</w:t>
+      </w:r>
+      <w:r>
+        <w:rPr>
+          <w:rFonts w:ascii="Consolas" w:eastAsia="Times New Roman" w:hAnsi="Consolas" w:cs="Times New Roman"/>
+          <w:color w:val="333333"/>
+          <w:sz w:val="21"/>
+          <w:szCs w:val="21"/>
+        </w:rPr>
+        <w:t xml:space="preserve"> </w:t>
+      </w:r>
+      <w:r>
+        <w:rPr>
+          <w:rFonts w:ascii="Consolas" w:eastAsia="Times New Roman" w:hAnsi="Consolas" w:cs="Times New Roman"/>
+          <w:color w:val="333333"/>
+          <w:sz w:val="21"/>
+          <w:szCs w:val="21"/>
+        </w:rPr>
+        <w:t>0.10576923076923073</w:t>
+      </w:r>
+    </w:p>
+    <w:p>
+      <w:pPr>
+        <w:shd w:val="clear" w:color="auto" w:fill="F5F5F5"/>
+        <w:spacing w:after="0" w:line="285" w:lineRule="atLeast"/>
+        <w:rPr>
+          <w:rFonts w:ascii="Consolas" w:eastAsia="Times New Roman" w:hAnsi="Consolas" w:cs="Times New Roman"/>
+          <w:color w:val="333333"/>
+          <w:sz w:val="21"/>
+          <w:szCs w:val="21"/>
+        </w:rPr>
+      </w:pPr>
+      <w:r>
+        <w:rPr>
+          <w:rFonts w:ascii="Consolas" w:eastAsia="Times New Roman" w:hAnsi="Consolas" w:cs="Times New Roman"/>
+          <w:color w:val="333333"/>
+          <w:sz w:val="21"/>
+          <w:szCs w:val="21"/>
+        </w:rPr>
+        <w:t>16,</w:t>
+      </w:r>
+      <w:r>
+        <w:rPr>
+          <w:rFonts w:ascii="Consolas" w:eastAsia="Times New Roman" w:hAnsi="Consolas" w:cs="Times New Roman"/>
+          <w:color w:val="333333"/>
+          <w:sz w:val="21"/>
+          <w:szCs w:val="21"/>
+        </w:rPr>
+        <w:t xml:space="preserve"> </w:t>
+      </w:r>
+      <w:r>
+        <w:rPr>
+          <w:rFonts w:ascii="Consolas" w:eastAsia="Times New Roman" w:hAnsi="Consolas" w:cs="Times New Roman"/>
+          <w:color w:val="333333"/>
+          <w:sz w:val="21"/>
+          <w:szCs w:val="21"/>
+        </w:rPr>
+        <w:t>0.1217948717948718</w:t>
+      </w:r>
+    </w:p>
+    <w:p>
+      <w:pPr>
+        <w:shd w:val="clear" w:color="auto" w:fill="F5F5F5"/>
+        <w:spacing w:after="0" w:line="285" w:lineRule="atLeast"/>
+        <w:rPr>
+          <w:rFonts w:ascii="Consolas" w:eastAsia="Times New Roman" w:hAnsi="Consolas" w:cs="Times New Roman"/>
+          <w:color w:val="333333"/>
+          <w:sz w:val="21"/>
+          <w:szCs w:val="21"/>
+        </w:rPr>
+      </w:pPr>
+      <w:r>
+        <w:rPr>
+          <w:rFonts w:ascii="Consolas" w:eastAsia="Times New Roman" w:hAnsi="Consolas" w:cs="Times New Roman"/>
+          <w:color w:val="333333"/>
+          <w:sz w:val="21"/>
+          <w:szCs w:val="21"/>
+        </w:rPr>
+        <w:t>17,</w:t>
+      </w:r>
+      <w:r>
+        <w:rPr>
+          <w:rFonts w:ascii="Consolas" w:eastAsia="Times New Roman" w:hAnsi="Consolas" w:cs="Times New Roman"/>
+          <w:color w:val="333333"/>
+          <w:sz w:val="21"/>
+          <w:szCs w:val="21"/>
+        </w:rPr>
+        <w:t xml:space="preserve"> </w:t>
+      </w:r>
+      <w:r>
+        <w:rPr>
+          <w:rFonts w:ascii="Consolas" w:eastAsia="Times New Roman" w:hAnsi="Consolas" w:cs="Times New Roman"/>
+          <w:color w:val="333333"/>
+          <w:sz w:val="21"/>
+          <w:szCs w:val="21"/>
+        </w:rPr>
+        <w:t>0.1217948717948718</w:t>
+      </w:r>
+    </w:p>
+    <w:p>
+      <w:pPr>
+        <w:shd w:val="clear" w:color="auto" w:fill="F5F5F5"/>
+        <w:spacing w:after="0" w:line="285" w:lineRule="atLeast"/>
+        <w:rPr>
+          <w:rFonts w:ascii="Consolas" w:eastAsia="Times New Roman" w:hAnsi="Consolas" w:cs="Times New Roman"/>
+          <w:color w:val="333333"/>
+          <w:sz w:val="21"/>
+          <w:szCs w:val="21"/>
+        </w:rPr>
+      </w:pPr>
+      <w:r>
+        <w:rPr>
+          <w:rFonts w:ascii="Consolas" w:eastAsia="Times New Roman" w:hAnsi="Consolas" w:cs="Times New Roman"/>
+          <w:color w:val="333333"/>
+          <w:sz w:val="21"/>
+          <w:szCs w:val="21"/>
+        </w:rPr>
+        <w:t>18,</w:t>
+      </w:r>
+      <w:r>
+        <w:rPr>
+          <w:rFonts w:ascii="Consolas" w:eastAsia="Times New Roman" w:hAnsi="Consolas" w:cs="Times New Roman"/>
+          <w:color w:val="333333"/>
+          <w:sz w:val="21"/>
+          <w:szCs w:val="21"/>
+        </w:rPr>
+        <w:t xml:space="preserve"> </w:t>
+      </w:r>
+      <w:r>
+        <w:rPr>
+          <w:rFonts w:ascii="Consolas" w:eastAsia="Times New Roman" w:hAnsi="Consolas" w:cs="Times New Roman"/>
+          <w:color w:val="333333"/>
+          <w:sz w:val="21"/>
+          <w:szCs w:val="21"/>
+        </w:rPr>
+        <w:t>0.08653846153846156</w:t>
+      </w:r>
+    </w:p>
+    <w:p>
+      <w:pPr>
+        <w:shd w:val="clear" w:color="auto" w:fill="F5F5F5"/>
+        <w:spacing w:after="0" w:line="285" w:lineRule="atLeast"/>
+        <w:rPr>
+          <w:rFonts w:ascii="Consolas" w:eastAsia="Times New Roman" w:hAnsi="Consolas" w:cs="Times New Roman"/>
+          <w:color w:val="333333"/>
+          <w:sz w:val="21"/>
+          <w:szCs w:val="21"/>
+        </w:rPr>
+      </w:pPr>
+      <w:r>
+        <w:rPr>
+          <w:rFonts w:ascii="Consolas" w:eastAsia="Times New Roman" w:hAnsi="Consolas" w:cs="Times New Roman"/>
+          <w:color w:val="333333"/>
+          <w:sz w:val="21"/>
+          <w:szCs w:val="21"/>
+        </w:rPr>
+        <w:t>19,</w:t>
+      </w:r>
+      <w:r>
+        <w:rPr>
+          <w:rFonts w:ascii="Consolas" w:eastAsia="Times New Roman" w:hAnsi="Consolas" w:cs="Times New Roman"/>
+          <w:color w:val="333333"/>
+          <w:sz w:val="21"/>
+          <w:szCs w:val="21"/>
+        </w:rPr>
+        <w:t xml:space="preserve"> </w:t>
+      </w:r>
+      <w:r>
+        <w:rPr>
+          <w:rFonts w:ascii="Consolas" w:eastAsia="Times New Roman" w:hAnsi="Consolas" w:cs="Times New Roman"/>
+          <w:color w:val="333333"/>
+          <w:sz w:val="21"/>
+          <w:szCs w:val="21"/>
+        </w:rPr>
+        <w:t>0.08653846153846156</w:t>
+      </w:r>
+    </w:p>
+    <w:p>
+      <w:pPr>
+        <w:shd w:val="clear" w:color="auto" w:fill="F5F5F5"/>
+        <w:spacing w:after="0" w:line="285" w:lineRule="atLeast"/>
+        <w:rPr>
+          <w:rFonts w:ascii="Consolas" w:eastAsia="Times New Roman" w:hAnsi="Consolas" w:cs="Times New Roman"/>
+          <w:color w:val="333333"/>
+          <w:sz w:val="21"/>
+          <w:szCs w:val="21"/>
+        </w:rPr>
+      </w:pPr>
+    </w:p>
+    <w:p/>
     <w:sectPr>
       <w:pgSz w:w="11906" w:h="16838"/>
       <w:pgMar w:top="1440" w:right="1440" w:bottom="1440" w:left="1440" w:header="708" w:footer="708" w:gutter="0"/>

</xml_diff>